<commit_message>
Added about Clint's tests
</commit_message>
<xml_diff>
--- a/User Stories for reddit.docx
+++ b/User Stories for reddit.docx
@@ -1,6 +1,6 @@
 
 <file path=word/document.xml><?xml version="1.0" encoding="utf-8"?>
-<w:document xmlns:wpc="http://schemas.microsoft.com/office/word/2010/wordprocessingCanvas" xmlns:mc="http://schemas.openxmlformats.org/markup-compatibility/2006" xmlns:o="urn:schemas-microsoft-com:office:office" xmlns:r="http://schemas.openxmlformats.org/officeDocument/2006/relationships" xmlns:m="http://schemas.openxmlformats.org/officeDocument/2006/math" xmlns:v="urn:schemas-microsoft-com:vml" xmlns:wp14="http://schemas.microsoft.com/office/word/2010/wordprocessingDrawing" xmlns:wp="http://schemas.openxmlformats.org/drawingml/2006/wordprocessingDrawing" xmlns:w10="urn:schemas-microsoft-com:office:word" xmlns:w="http://schemas.openxmlformats.org/wordprocessingml/2006/main" xmlns:w14="http://schemas.microsoft.com/office/word/2010/wordml" xmlns:wpg="http://schemas.microsoft.com/office/word/2010/wordprocessingGroup" xmlns:wpi="http://schemas.microsoft.com/office/word/2010/wordprocessingInk" xmlns:wne="http://schemas.microsoft.com/office/word/2006/wordml" xmlns:wps="http://schemas.microsoft.com/office/word/2010/wordprocessingShape" mc:Ignorable="w14 wp14">
+<w:document xmlns:wpc="http://schemas.microsoft.com/office/word/2010/wordprocessingCanvas" xmlns:mo="http://schemas.microsoft.com/office/mac/office/2008/main" xmlns:mc="http://schemas.openxmlformats.org/markup-compatibility/2006" xmlns:mv="urn:schemas-microsoft-com:mac:vml" xmlns:o="urn:schemas-microsoft-com:office:office" xmlns:r="http://schemas.openxmlformats.org/officeDocument/2006/relationships" xmlns:m="http://schemas.openxmlformats.org/officeDocument/2006/math" xmlns:v="urn:schemas-microsoft-com:vml" xmlns:wp14="http://schemas.microsoft.com/office/word/2010/wordprocessingDrawing" xmlns:wp="http://schemas.openxmlformats.org/drawingml/2006/wordprocessingDrawing" xmlns:w10="urn:schemas-microsoft-com:office:word" xmlns:w="http://schemas.openxmlformats.org/wordprocessingml/2006/main" xmlns:w14="http://schemas.microsoft.com/office/word/2010/wordml" xmlns:wpg="http://schemas.microsoft.com/office/word/2010/wordprocessingGroup" xmlns:wpi="http://schemas.microsoft.com/office/word/2010/wordprocessingInk" xmlns:wne="http://schemas.microsoft.com/office/word/2006/wordml" xmlns:wps="http://schemas.microsoft.com/office/word/2010/wordprocessingShape" mc:Ignorable="w14 wp14">
   <w:body>
     <w:p>
       <w:r>
@@ -92,6 +92,76 @@
       <w:pPr>
         <w:pStyle w:val="ListParagraph"/>
         <w:numPr>
+          <w:ilvl w:val="1"/>
+          <w:numId w:val="1"/>
+        </w:numPr>
+      </w:pPr>
+      <w:proofErr w:type="spellStart"/>
+      <w:r>
+        <w:t>Downvote</w:t>
+      </w:r>
+      <w:proofErr w:type="spellEnd"/>
+    </w:p>
+    <w:p>
+      <w:pPr>
+        <w:pStyle w:val="ListParagraph"/>
+        <w:numPr>
+          <w:ilvl w:val="1"/>
+          <w:numId w:val="1"/>
+        </w:numPr>
+      </w:pPr>
+      <w:r>
+        <w:t>View karma</w:t>
+      </w:r>
+    </w:p>
+    <w:p>
+      <w:pPr>
+        <w:pStyle w:val="ListParagraph"/>
+        <w:numPr>
+          <w:ilvl w:val="1"/>
+          <w:numId w:val="1"/>
+        </w:numPr>
+      </w:pPr>
+      <w:r>
+        <w:t xml:space="preserve">View my </w:t>
+      </w:r>
+      <w:proofErr w:type="spellStart"/>
+      <w:r>
+        <w:t>upvoted</w:t>
+      </w:r>
+      <w:proofErr w:type="spellEnd"/>
+      <w:r>
+        <w:t xml:space="preserve"> posts</w:t>
+      </w:r>
+    </w:p>
+    <w:p>
+      <w:pPr>
+        <w:pStyle w:val="ListParagraph"/>
+        <w:numPr>
+          <w:ilvl w:val="1"/>
+          <w:numId w:val="1"/>
+        </w:numPr>
+      </w:pPr>
+      <w:r>
+        <w:t>View my posts</w:t>
+      </w:r>
+    </w:p>
+    <w:p>
+      <w:pPr>
+        <w:pStyle w:val="ListParagraph"/>
+        <w:numPr>
+          <w:ilvl w:val="1"/>
+          <w:numId w:val="1"/>
+        </w:numPr>
+      </w:pPr>
+      <w:r>
+        <w:t>Delete a post</w:t>
+      </w:r>
+    </w:p>
+    <w:p>
+      <w:pPr>
+        <w:pStyle w:val="ListParagraph"/>
+        <w:numPr>
           <w:ilvl w:val="0"/>
           <w:numId w:val="1"/>
         </w:numPr>
@@ -162,7 +232,7 @@
         </w:numPr>
       </w:pPr>
       <w:r>
-        <w:t xml:space="preserve">Manage </w:t>
+        <w:t xml:space="preserve">Create a </w:t>
       </w:r>
       <w:proofErr w:type="spellStart"/>
       <w:r>
@@ -179,63 +249,68 @@
         </w:numPr>
       </w:pPr>
       <w:r>
-        <w:t>Manage comments</w:t>
-      </w:r>
-    </w:p>
-    <w:p>
-      <w:pPr>
-        <w:pStyle w:val="ListParagraph"/>
-        <w:numPr>
-          <w:ilvl w:val="1"/>
-          <w:numId w:val="1"/>
-        </w:numPr>
-      </w:pPr>
-      <w:r>
-        <w:t>Etc., whatever a moderator does because I am a little unsure</w:t>
-      </w:r>
-    </w:p>
-    <w:p>
-      <w:pPr>
-        <w:pStyle w:val="ListParagraph"/>
-        <w:numPr>
-          <w:ilvl w:val="0"/>
-          <w:numId w:val="1"/>
-        </w:numPr>
-      </w:pPr>
+        <w:t>Delete comments</w:t>
+      </w:r>
+    </w:p>
+    <w:p>
+      <w:pPr>
+        <w:pStyle w:val="ListParagraph"/>
+        <w:numPr>
+          <w:ilvl w:val="1"/>
+          <w:numId w:val="1"/>
+        </w:numPr>
+      </w:pPr>
+      <w:r>
+        <w:t xml:space="preserve">Delete a </w:t>
+      </w:r>
       <w:proofErr w:type="spellStart"/>
       <w:r>
-        <w:t>Redditor</w:t>
-      </w:r>
-      <w:proofErr w:type="spellEnd"/>
-      <w:r>
-        <w:t xml:space="preserve"> logged out</w:t>
-      </w:r>
-    </w:p>
-    <w:p>
-      <w:pPr>
-        <w:pStyle w:val="ListParagraph"/>
-        <w:numPr>
-          <w:ilvl w:val="1"/>
-          <w:numId w:val="1"/>
-        </w:numPr>
-      </w:pPr>
-      <w:r>
-        <w:t>Not be able to comment</w:t>
-      </w:r>
-    </w:p>
-    <w:p>
-      <w:pPr>
-        <w:pStyle w:val="ListParagraph"/>
-        <w:numPr>
-          <w:ilvl w:val="1"/>
-          <w:numId w:val="1"/>
-        </w:numPr>
-      </w:pPr>
-      <w:r>
-        <w:t>Not be able to post</w:t>
+        <w:t>subreddit</w:t>
       </w:r>
       <w:bookmarkStart w:id="0" w:name="_GoBack"/>
       <w:bookmarkEnd w:id="0"/>
+      <w:proofErr w:type="spellEnd"/>
+    </w:p>
+    <w:p>
+      <w:pPr>
+        <w:pStyle w:val="ListParagraph"/>
+        <w:numPr>
+          <w:ilvl w:val="0"/>
+          <w:numId w:val="1"/>
+        </w:numPr>
+      </w:pPr>
+      <w:proofErr w:type="spellStart"/>
+      <w:r>
+        <w:t>Redditor</w:t>
+      </w:r>
+      <w:proofErr w:type="spellEnd"/>
+      <w:r>
+        <w:t xml:space="preserve"> logged out</w:t>
+      </w:r>
+    </w:p>
+    <w:p>
+      <w:pPr>
+        <w:pStyle w:val="ListParagraph"/>
+        <w:numPr>
+          <w:ilvl w:val="1"/>
+          <w:numId w:val="1"/>
+        </w:numPr>
+      </w:pPr>
+      <w:r>
+        <w:t>Not be able to comment</w:t>
+      </w:r>
+    </w:p>
+    <w:p>
+      <w:pPr>
+        <w:pStyle w:val="ListParagraph"/>
+        <w:numPr>
+          <w:ilvl w:val="1"/>
+          <w:numId w:val="1"/>
+        </w:numPr>
+      </w:pPr>
+      <w:r>
+        <w:t>Not be able to post</w:t>
+      </w:r>
     </w:p>
     <w:sectPr>
       <w:pgSz w:w="12240" w:h="15840"/>
@@ -248,7 +323,7 @@
 </file>
 
 <file path=word/numbering.xml><?xml version="1.0" encoding="utf-8"?>
-<w:numbering xmlns:wpc="http://schemas.microsoft.com/office/word/2010/wordprocessingCanvas" xmlns:mc="http://schemas.openxmlformats.org/markup-compatibility/2006" xmlns:o="urn:schemas-microsoft-com:office:office" xmlns:r="http://schemas.openxmlformats.org/officeDocument/2006/relationships" xmlns:m="http://schemas.openxmlformats.org/officeDocument/2006/math" xmlns:v="urn:schemas-microsoft-com:vml" xmlns:wp14="http://schemas.microsoft.com/office/word/2010/wordprocessingDrawing" xmlns:wp="http://schemas.openxmlformats.org/drawingml/2006/wordprocessingDrawing" xmlns:w10="urn:schemas-microsoft-com:office:word" xmlns:w="http://schemas.openxmlformats.org/wordprocessingml/2006/main" xmlns:w14="http://schemas.microsoft.com/office/word/2010/wordml" xmlns:wpg="http://schemas.microsoft.com/office/word/2010/wordprocessingGroup" xmlns:wpi="http://schemas.microsoft.com/office/word/2010/wordprocessingInk" xmlns:wne="http://schemas.microsoft.com/office/word/2006/wordml" xmlns:wps="http://schemas.microsoft.com/office/word/2010/wordprocessingShape" mc:Ignorable="w14 wp14">
+<w:numbering xmlns:wpc="http://schemas.microsoft.com/office/word/2010/wordprocessingCanvas" xmlns:mo="http://schemas.microsoft.com/office/mac/office/2008/main" xmlns:mc="http://schemas.openxmlformats.org/markup-compatibility/2006" xmlns:mv="urn:schemas-microsoft-com:mac:vml" xmlns:o="urn:schemas-microsoft-com:office:office" xmlns:r="http://schemas.openxmlformats.org/officeDocument/2006/relationships" xmlns:m="http://schemas.openxmlformats.org/officeDocument/2006/math" xmlns:v="urn:schemas-microsoft-com:vml" xmlns:wp14="http://schemas.microsoft.com/office/word/2010/wordprocessingDrawing" xmlns:wp="http://schemas.openxmlformats.org/drawingml/2006/wordprocessingDrawing" xmlns:w10="urn:schemas-microsoft-com:office:word" xmlns:w="http://schemas.openxmlformats.org/wordprocessingml/2006/main" xmlns:w14="http://schemas.microsoft.com/office/word/2010/wordml" xmlns:wpg="http://schemas.microsoft.com/office/word/2010/wordprocessingGroup" xmlns:wpi="http://schemas.microsoft.com/office/word/2010/wordprocessingInk" xmlns:wne="http://schemas.microsoft.com/office/word/2006/wordml" xmlns:wps="http://schemas.microsoft.com/office/word/2010/wordprocessingShape" mc:Ignorable="w14 wp14">
   <w:abstractNum w:abstractNumId="0">
     <w:nsid w:val="5E843D40"/>
     <w:multiLevelType w:val="hybridMultilevel"/>
@@ -358,7 +433,7 @@
       </w:pPr>
     </w:pPrDefault>
   </w:docDefaults>
-  <w:latentStyles w:defLockedState="0" w:defUIPriority="99" w:defSemiHidden="1" w:defUnhideWhenUsed="1" w:defQFormat="0" w:count="267">
+  <w:latentStyles w:defLockedState="0" w:defUIPriority="99" w:defSemiHidden="1" w:defUnhideWhenUsed="1" w:defQFormat="0" w:count="276">
     <w:lsdException w:name="Normal" w:semiHidden="0" w:uiPriority="0" w:unhideWhenUsed="0" w:qFormat="1"/>
     <w:lsdException w:name="heading 1" w:semiHidden="0" w:uiPriority="9" w:unhideWhenUsed="0" w:qFormat="1"/>
     <w:lsdException w:name="heading 2" w:uiPriority="9" w:qFormat="1"/>
@@ -543,7 +618,7 @@
 </file>
 
 <file path=word/stylesWithEffects.xml><?xml version="1.0" encoding="utf-8"?>
-<w:styles xmlns:wpc="http://schemas.microsoft.com/office/word/2010/wordprocessingCanvas" xmlns:mc="http://schemas.openxmlformats.org/markup-compatibility/2006" xmlns:o="urn:schemas-microsoft-com:office:office" xmlns:r="http://schemas.openxmlformats.org/officeDocument/2006/relationships" xmlns:m="http://schemas.openxmlformats.org/officeDocument/2006/math" xmlns:v="urn:schemas-microsoft-com:vml" xmlns:wp14="http://schemas.microsoft.com/office/word/2010/wordprocessingDrawing" xmlns:wp="http://schemas.openxmlformats.org/drawingml/2006/wordprocessingDrawing" xmlns:w10="urn:schemas-microsoft-com:office:word" xmlns:w="http://schemas.openxmlformats.org/wordprocessingml/2006/main" xmlns:w14="http://schemas.microsoft.com/office/word/2010/wordml" xmlns:wpg="http://schemas.microsoft.com/office/word/2010/wordprocessingGroup" xmlns:wpi="http://schemas.microsoft.com/office/word/2010/wordprocessingInk" xmlns:wne="http://schemas.microsoft.com/office/word/2006/wordml" xmlns:wps="http://schemas.microsoft.com/office/word/2010/wordprocessingShape" mc:Ignorable="w14 wp14">
+<w:styles xmlns:wpc="http://schemas.microsoft.com/office/word/2010/wordprocessingCanvas" xmlns:mo="http://schemas.microsoft.com/office/mac/office/2008/main" xmlns:mc="http://schemas.openxmlformats.org/markup-compatibility/2006" xmlns:mv="urn:schemas-microsoft-com:mac:vml" xmlns:o="urn:schemas-microsoft-com:office:office" xmlns:r="http://schemas.openxmlformats.org/officeDocument/2006/relationships" xmlns:m="http://schemas.openxmlformats.org/officeDocument/2006/math" xmlns:v="urn:schemas-microsoft-com:vml" xmlns:wp14="http://schemas.microsoft.com/office/word/2010/wordprocessingDrawing" xmlns:wp="http://schemas.openxmlformats.org/drawingml/2006/wordprocessingDrawing" xmlns:w10="urn:schemas-microsoft-com:office:word" xmlns:w="http://schemas.openxmlformats.org/wordprocessingml/2006/main" xmlns:w14="http://schemas.microsoft.com/office/word/2010/wordml" xmlns:wpg="http://schemas.microsoft.com/office/word/2010/wordprocessingGroup" xmlns:wpi="http://schemas.microsoft.com/office/word/2010/wordprocessingInk" xmlns:wne="http://schemas.microsoft.com/office/word/2006/wordml" xmlns:wps="http://schemas.microsoft.com/office/word/2010/wordprocessingShape" mc:Ignorable="w14 wp14">
   <w:docDefaults>
     <w:rPrDefault>
       <w:rPr>
@@ -559,7 +634,7 @@
       </w:pPr>
     </w:pPrDefault>
   </w:docDefaults>
-  <w:latentStyles w:defLockedState="0" w:defUIPriority="99" w:defSemiHidden="1" w:defUnhideWhenUsed="1" w:defQFormat="0" w:count="267">
+  <w:latentStyles w:defLockedState="0" w:defUIPriority="99" w:defSemiHidden="1" w:defUnhideWhenUsed="1" w:defQFormat="0" w:count="276">
     <w:lsdException w:name="Normal" w:semiHidden="0" w:uiPriority="0" w:unhideWhenUsed="0" w:qFormat="1"/>
     <w:lsdException w:name="heading 1" w:semiHidden="0" w:uiPriority="9" w:unhideWhenUsed="0" w:qFormat="1"/>
     <w:lsdException w:name="heading 2" w:uiPriority="9" w:qFormat="1"/>

</xml_diff>